<commit_message>
Fixing typo of the sample project's name in the configuration guide.  No code changes
</commit_message>
<xml_diff>
--- a/MicrosoftStoreServicesSample/Sample_Configuration_Guide.docx
+++ b/MicrosoftStoreServicesSample/Sample_Configuration_Guide.docx
@@ -1,6 +1,6 @@
 
 <file path=word/document.xml><?xml version="1.0" encoding="utf-8"?>
-<w:document xmlns:wpc="http://schemas.microsoft.com/office/word/2010/wordprocessingCanvas" xmlns:cx="http://schemas.microsoft.com/office/drawing/2014/chartex" xmlns:cx1="http://schemas.microsoft.com/office/drawing/2015/9/8/chartex" xmlns:cx2="http://schemas.microsoft.com/office/drawing/2015/10/21/chartex" xmlns:cx3="http://schemas.microsoft.com/office/drawing/2016/5/9/chartex" xmlns:cx4="http://schemas.microsoft.com/office/drawing/2016/5/10/chartex" xmlns:cx5="http://schemas.microsoft.com/office/drawing/2016/5/11/chartex" xmlns:cx6="http://schemas.microsoft.com/office/drawing/2016/5/12/chartex" xmlns:cx7="http://schemas.microsoft.com/office/drawing/2016/5/13/chartex" xmlns:cx8="http://schemas.microsoft.com/office/drawing/2016/5/14/chartex" xmlns:mc="http://schemas.openxmlformats.org/markup-compatibility/2006" xmlns:aink="http://schemas.microsoft.com/office/drawing/2016/ink" xmlns:am3d="http://schemas.microsoft.com/office/drawing/2017/model3d" xmlns:o="urn:schemas-microsoft-com:office:office" xmlns:r="http://schemas.openxmlformats.org/officeDocument/2006/relationships" xmlns:m="http://schemas.openxmlformats.org/officeDocument/2006/math" xmlns:v="urn:schemas-microsoft-com:vml" xmlns:wp14="http://schemas.microsoft.com/office/word/2010/wordprocessingDrawing" xmlns:wp="http://schemas.openxmlformats.org/drawingml/2006/wordprocessingDrawing" xmlns:w10="urn:schemas-microsoft-com:office:word" xmlns:w="http://schemas.openxmlformats.org/wordprocessingml/2006/main" xmlns:w14="http://schemas.microsoft.com/office/word/2010/wordml" xmlns:w15="http://schemas.microsoft.com/office/word/2012/wordml" xmlns:w16cex="http://schemas.microsoft.com/office/word/2018/wordml/cex" xmlns:w16cid="http://schemas.microsoft.com/office/word/2016/wordml/cid" xmlns:w16="http://schemas.microsoft.com/office/word/2018/wordml" xmlns:w16sdtdh="http://schemas.microsoft.com/office/word/2020/wordml/sdtdatahash" xmlns:w16se="http://schemas.microsoft.com/office/word/2015/wordml/symex" xmlns:wpg="http://schemas.microsoft.com/office/word/2010/wordprocessingGroup" xmlns:wpi="http://schemas.microsoft.com/office/word/2010/wordprocessingInk" xmlns:wne="http://schemas.microsoft.com/office/word/2006/wordml" xmlns:wps="http://schemas.microsoft.com/office/word/2010/wordprocessingShape" mc:Ignorable="w14 w15 w16se w16cid w16 w16cex w16sdtdh wp14">
+<w:document xmlns:wpc="http://schemas.microsoft.com/office/word/2010/wordprocessingCanvas" xmlns:cx="http://schemas.microsoft.com/office/drawing/2014/chartex" xmlns:cx1="http://schemas.microsoft.com/office/drawing/2015/9/8/chartex" xmlns:cx2="http://schemas.microsoft.com/office/drawing/2015/10/21/chartex" xmlns:cx3="http://schemas.microsoft.com/office/drawing/2016/5/9/chartex" xmlns:cx4="http://schemas.microsoft.com/office/drawing/2016/5/10/chartex" xmlns:cx5="http://schemas.microsoft.com/office/drawing/2016/5/11/chartex" xmlns:cx6="http://schemas.microsoft.com/office/drawing/2016/5/12/chartex" xmlns:cx7="http://schemas.microsoft.com/office/drawing/2016/5/13/chartex" xmlns:cx8="http://schemas.microsoft.com/office/drawing/2016/5/14/chartex" xmlns:mc="http://schemas.openxmlformats.org/markup-compatibility/2006" xmlns:aink="http://schemas.microsoft.com/office/drawing/2016/ink" xmlns:am3d="http://schemas.microsoft.com/office/drawing/2017/model3d" xmlns:o="urn:schemas-microsoft-com:office:office" xmlns:r="http://schemas.openxmlformats.org/officeDocument/2006/relationships" xmlns:m="http://schemas.openxmlformats.org/officeDocument/2006/math" xmlns:v="urn:schemas-microsoft-com:vml" xmlns:wp14="http://schemas.microsoft.com/office/word/2010/wordprocessingDrawing" xmlns:wp="http://schemas.openxmlformats.org/drawingml/2006/wordprocessingDrawing" xmlns:w10="urn:schemas-microsoft-com:office:word" xmlns:w="http://schemas.openxmlformats.org/wordprocessingml/2006/main" xmlns:w14="http://schemas.microsoft.com/office/word/2010/wordml" xmlns:w15="http://schemas.microsoft.com/office/word/2012/wordml" xmlns:w16cex="http://schemas.microsoft.com/office/word/2018/wordml/cex" xmlns:w16cid="http://schemas.microsoft.com/office/word/2016/wordml/cid" xmlns:w16="http://schemas.microsoft.com/office/word/2018/wordml" xmlns:w16se="http://schemas.microsoft.com/office/word/2015/wordml/symex" xmlns:wpg="http://schemas.microsoft.com/office/word/2010/wordprocessingGroup" xmlns:wpi="http://schemas.microsoft.com/office/word/2010/wordprocessingInk" xmlns:wne="http://schemas.microsoft.com/office/word/2006/wordml" xmlns:wps="http://schemas.microsoft.com/office/word/2010/wordprocessingShape" mc:Ignorable="w14 w15 w16se w16cid w16 w16cex wp14">
   <w:body>
     <w:p>
       <w:pPr>
@@ -117,7 +117,7 @@
               </wp:anchor>
             </w:drawing>
           </mc:Choice>
-          <mc:Fallback>
+          <mc:Fallback xmlns:w16sdtdh="http://schemas.microsoft.com/office/word/2020/wordml/sdtdatahash">
             <w:pict>
               <v:group w14:anchorId="5C368DB4" id="Group 8" o:spid="_x0000_s1026" style="position:absolute;margin-left:-1in;margin-top:-1in;width:611.3pt;height:54pt;z-index:251659264" coordsize="77632,6858" o:gfxdata="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">
                 <v:rect id="Rectangle 90" o:spid="_x0000_s1027" style="position:absolute;width:77632;height:6858;visibility:visible;mso-wrap-style:square;v-text-anchor:middle" o:gfxdata="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" fillcolor="#404040 [2429]" stroked="f" strokeweight="2pt"/>
@@ -3767,7 +3767,25 @@
     </w:p>
     <w:p>
       <w:r>
-        <w:t xml:space="preserve">For simplicity and how a deployed game service would more optimally handle Access Tokens, the MicrosoftStoreService sample uses the </w:t>
+        <w:t>For simplicity and how a deployed game service would more optimally handle Access Tokens, the Microsoft</w:t>
+      </w:r>
+      <w:r>
+        <w:t xml:space="preserve"> </w:t>
+      </w:r>
+      <w:r>
+        <w:t>Store</w:t>
+      </w:r>
+      <w:r>
+        <w:t xml:space="preserve"> </w:t>
+      </w:r>
+      <w:r>
+        <w:t xml:space="preserve">Service </w:t>
+      </w:r>
+      <w:r>
+        <w:t>S</w:t>
+      </w:r>
+      <w:r>
+        <w:t xml:space="preserve">ample uses the </w:t>
       </w:r>
       <w:proofErr w:type="spellStart"/>
       <w:proofErr w:type="gramStart"/>
@@ -4267,6 +4285,7 @@
       <w:r>
         <w:t xml:space="preserve">Right click on the </w:t>
       </w:r>
+      <w:proofErr w:type="spellStart"/>
       <w:r>
         <w:rPr>
           <w:b/>
@@ -4274,6 +4293,14 @@
         </w:rPr>
         <w:t>MicrosoftStoreService</w:t>
       </w:r>
+      <w:r>
+        <w:rPr>
+          <w:b/>
+          <w:bCs/>
+        </w:rPr>
+        <w:t>Sample</w:t>
+      </w:r>
+      <w:proofErr w:type="spellEnd"/>
       <w:r>
         <w:t xml:space="preserve"> project and then select </w:t>
       </w:r>
@@ -4553,6 +4580,7 @@
       <w:r>
         <w:t xml:space="preserve">Right click on the </w:t>
       </w:r>
+      <w:proofErr w:type="spellStart"/>
       <w:r>
         <w:rPr>
           <w:b/>
@@ -4560,6 +4588,14 @@
         </w:rPr>
         <w:t>MicrosoftStoreService</w:t>
       </w:r>
+      <w:r>
+        <w:rPr>
+          <w:b/>
+          <w:bCs/>
+        </w:rPr>
+        <w:t>sSample</w:t>
+      </w:r>
+      <w:proofErr w:type="spellEnd"/>
       <w:r>
         <w:t xml:space="preserve"> project and select </w:t>
       </w:r>
@@ -5948,27 +5984,7 @@
           <w:sz w:val="17"/>
           <w:szCs w:val="17"/>
         </w:rPr>
-        <w:t xml:space="preserve">  Game  9NBLGGH4W2V</w:t>
-      </w:r>
-      <w:proofErr w:type="gramStart"/>
-      <w:r>
-        <w:rPr>
-          <w:rFonts w:ascii="Consolas" w:hAnsi="Consolas" w:cs="Microsoft Sans Serif"/>
-          <w:color w:val="auto"/>
-          <w:sz w:val="17"/>
-          <w:szCs w:val="17"/>
-        </w:rPr>
-        <w:t>9  acquired</w:t>
-      </w:r>
-      <w:proofErr w:type="gramEnd"/>
-      <w:r>
-        <w:rPr>
-          <w:rFonts w:ascii="Consolas" w:hAnsi="Consolas" w:cs="Microsoft Sans Serif"/>
-          <w:color w:val="auto"/>
-          <w:sz w:val="17"/>
-          <w:szCs w:val="17"/>
-        </w:rPr>
-        <w:t xml:space="preserve"> by purchase</w:t>
+        <w:t xml:space="preserve">  Game  9NBLGGH4W2V9  acquired by purchase</w:t>
       </w:r>
     </w:p>
     <w:p>
@@ -6895,6 +6911,7 @@
       <w:r>
         <w:t xml:space="preserve">Right click on the </w:t>
       </w:r>
+      <w:proofErr w:type="spellStart"/>
       <w:r>
         <w:rPr>
           <w:b/>
@@ -6902,6 +6919,14 @@
         </w:rPr>
         <w:t>MicrosoftStoreService</w:t>
       </w:r>
+      <w:r>
+        <w:rPr>
+          <w:b/>
+          <w:bCs/>
+        </w:rPr>
+        <w:t>sSample</w:t>
+      </w:r>
+      <w:proofErr w:type="spellEnd"/>
       <w:r>
         <w:t xml:space="preserve"> project and select </w:t>
       </w:r>
@@ -7261,6 +7286,7 @@
       <w:r>
         <w:t xml:space="preserve">Right click on the </w:t>
       </w:r>
+      <w:proofErr w:type="spellStart"/>
       <w:r>
         <w:rPr>
           <w:b/>
@@ -7282,6 +7308,14 @@
         </w:rPr>
         <w:t>Service</w:t>
       </w:r>
+      <w:r>
+        <w:rPr>
+          <w:b/>
+          <w:bCs/>
+        </w:rPr>
+        <w:t>sSample</w:t>
+      </w:r>
+      <w:proofErr w:type="spellEnd"/>
       <w:r>
         <w:t xml:space="preserve"> project and select </w:t>
       </w:r>
@@ -9262,6 +9296,7 @@
         <w:t>ServerDBContext</w:t>
       </w:r>
       <w:proofErr w:type="spellEnd"/>
+      <w:proofErr w:type="gramEnd"/>
       <w:r>
         <w:rPr>
           <w:rFonts w:ascii="Consolas" w:hAnsi="Consolas"/>
@@ -9269,7 +9304,6 @@
         </w:rPr>
         <w:t>"</w:t>
       </w:r>
-      <w:proofErr w:type="gramEnd"/>
     </w:p>
     <w:p>
       <w:pPr>
@@ -9352,21 +9386,7 @@
         <w:rPr>
           <w:shd w:val="clear" w:color="auto" w:fill="FFFFFF"/>
         </w:rPr>
-        <w:t xml:space="preserve">If you get a connection error stating that your client IP is not allowed to access the database, log into the Azure </w:t>
-      </w:r>
-      <w:proofErr w:type="gramStart"/>
-      <w:r>
-        <w:rPr>
-          <w:shd w:val="clear" w:color="auto" w:fill="FFFFFF"/>
-        </w:rPr>
-        <w:t>Portal</w:t>
-      </w:r>
-      <w:proofErr w:type="gramEnd"/>
-      <w:r>
-        <w:rPr>
-          <w:shd w:val="clear" w:color="auto" w:fill="FFFFFF"/>
-        </w:rPr>
-        <w:t xml:space="preserve"> and navigate to the database.  Select </w:t>
+        <w:t xml:space="preserve">If you get a connection error stating that your client IP is not allowed to access the database, log into the Azure Portal and navigate to the database.  Select </w:t>
       </w:r>
       <w:r>
         <w:rPr>
@@ -9379,21 +9399,7 @@
         <w:rPr>
           <w:shd w:val="clear" w:color="auto" w:fill="FFFFFF"/>
         </w:rPr>
-        <w:t xml:space="preserve">, add your dev PC’s IP to the allow list, </w:t>
-      </w:r>
-      <w:proofErr w:type="gramStart"/>
-      <w:r>
-        <w:rPr>
-          <w:shd w:val="clear" w:color="auto" w:fill="FFFFFF"/>
-        </w:rPr>
-        <w:t>save</w:t>
-      </w:r>
-      <w:proofErr w:type="gramEnd"/>
-      <w:r>
-        <w:rPr>
-          <w:shd w:val="clear" w:color="auto" w:fill="FFFFFF"/>
-        </w:rPr>
-        <w:t xml:space="preserve"> and try again to complete the database update.</w:t>
+        <w:t>, add your dev PC’s IP to the allow list, save and try again to complete the database update.</w:t>
       </w:r>
     </w:p>
     <w:p>
@@ -9658,7 +9664,7 @@
 </file>
 
 <file path=word/endnotes.xml><?xml version="1.0" encoding="utf-8"?>
-<w:endnotes xmlns:wpc="http://schemas.microsoft.com/office/word/2010/wordprocessingCanvas" xmlns:cx="http://schemas.microsoft.com/office/drawing/2014/chartex" xmlns:cx1="http://schemas.microsoft.com/office/drawing/2015/9/8/chartex" xmlns:cx2="http://schemas.microsoft.com/office/drawing/2015/10/21/chartex" xmlns:cx3="http://schemas.microsoft.com/office/drawing/2016/5/9/chartex" xmlns:cx4="http://schemas.microsoft.com/office/drawing/2016/5/10/chartex" xmlns:cx5="http://schemas.microsoft.com/office/drawing/2016/5/11/chartex" xmlns:cx6="http://schemas.microsoft.com/office/drawing/2016/5/12/chartex" xmlns:cx7="http://schemas.microsoft.com/office/drawing/2016/5/13/chartex" xmlns:cx8="http://schemas.microsoft.com/office/drawing/2016/5/14/chartex" xmlns:mc="http://schemas.openxmlformats.org/markup-compatibility/2006" xmlns:aink="http://schemas.microsoft.com/office/drawing/2016/ink" xmlns:am3d="http://schemas.microsoft.com/office/drawing/2017/model3d" xmlns:o="urn:schemas-microsoft-com:office:office" xmlns:r="http://schemas.openxmlformats.org/officeDocument/2006/relationships" xmlns:m="http://schemas.openxmlformats.org/officeDocument/2006/math" xmlns:v="urn:schemas-microsoft-com:vml" xmlns:wp14="http://schemas.microsoft.com/office/word/2010/wordprocessingDrawing" xmlns:wp="http://schemas.openxmlformats.org/drawingml/2006/wordprocessingDrawing" xmlns:w10="urn:schemas-microsoft-com:office:word" xmlns:w="http://schemas.openxmlformats.org/wordprocessingml/2006/main" xmlns:w14="http://schemas.microsoft.com/office/word/2010/wordml" xmlns:w15="http://schemas.microsoft.com/office/word/2012/wordml" xmlns:w16cex="http://schemas.microsoft.com/office/word/2018/wordml/cex" xmlns:w16cid="http://schemas.microsoft.com/office/word/2016/wordml/cid" xmlns:w16="http://schemas.microsoft.com/office/word/2018/wordml" xmlns:w16sdtdh="http://schemas.microsoft.com/office/word/2020/wordml/sdtdatahash" xmlns:w16se="http://schemas.microsoft.com/office/word/2015/wordml/symex" xmlns:wpg="http://schemas.microsoft.com/office/word/2010/wordprocessingGroup" xmlns:wpi="http://schemas.microsoft.com/office/word/2010/wordprocessingInk" xmlns:wne="http://schemas.microsoft.com/office/word/2006/wordml" xmlns:wps="http://schemas.microsoft.com/office/word/2010/wordprocessingShape" mc:Ignorable="w14 w15 w16se w16cid w16 w16cex w16sdtdh wp14">
+<w:endnotes xmlns:wpc="http://schemas.microsoft.com/office/word/2010/wordprocessingCanvas" xmlns:cx="http://schemas.microsoft.com/office/drawing/2014/chartex" xmlns:cx1="http://schemas.microsoft.com/office/drawing/2015/9/8/chartex" xmlns:cx2="http://schemas.microsoft.com/office/drawing/2015/10/21/chartex" xmlns:cx3="http://schemas.microsoft.com/office/drawing/2016/5/9/chartex" xmlns:cx4="http://schemas.microsoft.com/office/drawing/2016/5/10/chartex" xmlns:cx5="http://schemas.microsoft.com/office/drawing/2016/5/11/chartex" xmlns:cx6="http://schemas.microsoft.com/office/drawing/2016/5/12/chartex" xmlns:cx7="http://schemas.microsoft.com/office/drawing/2016/5/13/chartex" xmlns:cx8="http://schemas.microsoft.com/office/drawing/2016/5/14/chartex" xmlns:mc="http://schemas.openxmlformats.org/markup-compatibility/2006" xmlns:aink="http://schemas.microsoft.com/office/drawing/2016/ink" xmlns:am3d="http://schemas.microsoft.com/office/drawing/2017/model3d" xmlns:o="urn:schemas-microsoft-com:office:office" xmlns:r="http://schemas.openxmlformats.org/officeDocument/2006/relationships" xmlns:m="http://schemas.openxmlformats.org/officeDocument/2006/math" xmlns:v="urn:schemas-microsoft-com:vml" xmlns:wp14="http://schemas.microsoft.com/office/word/2010/wordprocessingDrawing" xmlns:wp="http://schemas.openxmlformats.org/drawingml/2006/wordprocessingDrawing" xmlns:w10="urn:schemas-microsoft-com:office:word" xmlns:w="http://schemas.openxmlformats.org/wordprocessingml/2006/main" xmlns:w14="http://schemas.microsoft.com/office/word/2010/wordml" xmlns:w15="http://schemas.microsoft.com/office/word/2012/wordml" xmlns:w16cex="http://schemas.microsoft.com/office/word/2018/wordml/cex" xmlns:w16cid="http://schemas.microsoft.com/office/word/2016/wordml/cid" xmlns:w16="http://schemas.microsoft.com/office/word/2018/wordml" xmlns:w16se="http://schemas.microsoft.com/office/word/2015/wordml/symex" xmlns:wpg="http://schemas.microsoft.com/office/word/2010/wordprocessingGroup" xmlns:wpi="http://schemas.microsoft.com/office/word/2010/wordprocessingInk" xmlns:wne="http://schemas.microsoft.com/office/word/2006/wordml" xmlns:wps="http://schemas.microsoft.com/office/word/2010/wordprocessingShape" mc:Ignorable="w14 w15 w16se w16cid w16 w16cex wp14">
   <w:endnote w:type="separator" w:id="-1">
     <w:p>
       <w:pPr>
@@ -9690,7 +9696,7 @@
 </file>
 
 <file path=word/footer1.xml><?xml version="1.0" encoding="utf-8"?>
-<w:ftr xmlns:wpc="http://schemas.microsoft.com/office/word/2010/wordprocessingCanvas" xmlns:cx="http://schemas.microsoft.com/office/drawing/2014/chartex" xmlns:cx1="http://schemas.microsoft.com/office/drawing/2015/9/8/chartex" xmlns:cx2="http://schemas.microsoft.com/office/drawing/2015/10/21/chartex" xmlns:cx3="http://schemas.microsoft.com/office/drawing/2016/5/9/chartex" xmlns:cx4="http://schemas.microsoft.com/office/drawing/2016/5/10/chartex" xmlns:cx5="http://schemas.microsoft.com/office/drawing/2016/5/11/chartex" xmlns:cx6="http://schemas.microsoft.com/office/drawing/2016/5/12/chartex" xmlns:cx7="http://schemas.microsoft.com/office/drawing/2016/5/13/chartex" xmlns:cx8="http://schemas.microsoft.com/office/drawing/2016/5/14/chartex" xmlns:mc="http://schemas.openxmlformats.org/markup-compatibility/2006" xmlns:aink="http://schemas.microsoft.com/office/drawing/2016/ink" xmlns:am3d="http://schemas.microsoft.com/office/drawing/2017/model3d" xmlns:o="urn:schemas-microsoft-com:office:office" xmlns:r="http://schemas.openxmlformats.org/officeDocument/2006/relationships" xmlns:m="http://schemas.openxmlformats.org/officeDocument/2006/math" xmlns:v="urn:schemas-microsoft-com:vml" xmlns:wp14="http://schemas.microsoft.com/office/word/2010/wordprocessingDrawing" xmlns:wp="http://schemas.openxmlformats.org/drawingml/2006/wordprocessingDrawing" xmlns:w10="urn:schemas-microsoft-com:office:word" xmlns:w="http://schemas.openxmlformats.org/wordprocessingml/2006/main" xmlns:w14="http://schemas.microsoft.com/office/word/2010/wordml" xmlns:w15="http://schemas.microsoft.com/office/word/2012/wordml" xmlns:w16cex="http://schemas.microsoft.com/office/word/2018/wordml/cex" xmlns:w16cid="http://schemas.microsoft.com/office/word/2016/wordml/cid" xmlns:w16="http://schemas.microsoft.com/office/word/2018/wordml" xmlns:w16sdtdh="http://schemas.microsoft.com/office/word/2020/wordml/sdtdatahash" xmlns:w16se="http://schemas.microsoft.com/office/word/2015/wordml/symex" xmlns:wpg="http://schemas.microsoft.com/office/word/2010/wordprocessingGroup" xmlns:wpi="http://schemas.microsoft.com/office/word/2010/wordprocessingInk" xmlns:wne="http://schemas.microsoft.com/office/word/2006/wordml" xmlns:wps="http://schemas.microsoft.com/office/word/2010/wordprocessingShape" mc:Ignorable="w14 w15 w16se w16cid w16 w16cex w16sdtdh wp14">
+<w:ftr xmlns:wpc="http://schemas.microsoft.com/office/word/2010/wordprocessingCanvas" xmlns:cx="http://schemas.microsoft.com/office/drawing/2014/chartex" xmlns:cx1="http://schemas.microsoft.com/office/drawing/2015/9/8/chartex" xmlns:cx2="http://schemas.microsoft.com/office/drawing/2015/10/21/chartex" xmlns:cx3="http://schemas.microsoft.com/office/drawing/2016/5/9/chartex" xmlns:cx4="http://schemas.microsoft.com/office/drawing/2016/5/10/chartex" xmlns:cx5="http://schemas.microsoft.com/office/drawing/2016/5/11/chartex" xmlns:cx6="http://schemas.microsoft.com/office/drawing/2016/5/12/chartex" xmlns:cx7="http://schemas.microsoft.com/office/drawing/2016/5/13/chartex" xmlns:cx8="http://schemas.microsoft.com/office/drawing/2016/5/14/chartex" xmlns:mc="http://schemas.openxmlformats.org/markup-compatibility/2006" xmlns:aink="http://schemas.microsoft.com/office/drawing/2016/ink" xmlns:am3d="http://schemas.microsoft.com/office/drawing/2017/model3d" xmlns:o="urn:schemas-microsoft-com:office:office" xmlns:r="http://schemas.openxmlformats.org/officeDocument/2006/relationships" xmlns:m="http://schemas.openxmlformats.org/officeDocument/2006/math" xmlns:v="urn:schemas-microsoft-com:vml" xmlns:wp14="http://schemas.microsoft.com/office/word/2010/wordprocessingDrawing" xmlns:wp="http://schemas.openxmlformats.org/drawingml/2006/wordprocessingDrawing" xmlns:w10="urn:schemas-microsoft-com:office:word" xmlns:w="http://schemas.openxmlformats.org/wordprocessingml/2006/main" xmlns:w14="http://schemas.microsoft.com/office/word/2010/wordml" xmlns:w15="http://schemas.microsoft.com/office/word/2012/wordml" xmlns:w16cex="http://schemas.microsoft.com/office/word/2018/wordml/cex" xmlns:w16cid="http://schemas.microsoft.com/office/word/2016/wordml/cid" xmlns:w16="http://schemas.microsoft.com/office/word/2018/wordml" xmlns:w16se="http://schemas.microsoft.com/office/word/2015/wordml/symex" xmlns:wpg="http://schemas.microsoft.com/office/word/2010/wordprocessingGroup" xmlns:wpi="http://schemas.microsoft.com/office/word/2010/wordprocessingInk" xmlns:wne="http://schemas.microsoft.com/office/word/2006/wordml" xmlns:wps="http://schemas.microsoft.com/office/word/2010/wordprocessingShape" mc:Ignorable="w14 w15 w16se w16cid w16 w16cex wp14">
   <w:tbl>
     <w:tblPr>
       <w:tblW w:w="5000" w:type="pct"/>
@@ -9986,7 +9992,7 @@
 </file>
 
 <file path=word/footnotes.xml><?xml version="1.0" encoding="utf-8"?>
-<w:footnotes xmlns:wpc="http://schemas.microsoft.com/office/word/2010/wordprocessingCanvas" xmlns:cx="http://schemas.microsoft.com/office/drawing/2014/chartex" xmlns:cx1="http://schemas.microsoft.com/office/drawing/2015/9/8/chartex" xmlns:cx2="http://schemas.microsoft.com/office/drawing/2015/10/21/chartex" xmlns:cx3="http://schemas.microsoft.com/office/drawing/2016/5/9/chartex" xmlns:cx4="http://schemas.microsoft.com/office/drawing/2016/5/10/chartex" xmlns:cx5="http://schemas.microsoft.com/office/drawing/2016/5/11/chartex" xmlns:cx6="http://schemas.microsoft.com/office/drawing/2016/5/12/chartex" xmlns:cx7="http://schemas.microsoft.com/office/drawing/2016/5/13/chartex" xmlns:cx8="http://schemas.microsoft.com/office/drawing/2016/5/14/chartex" xmlns:mc="http://schemas.openxmlformats.org/markup-compatibility/2006" xmlns:aink="http://schemas.microsoft.com/office/drawing/2016/ink" xmlns:am3d="http://schemas.microsoft.com/office/drawing/2017/model3d" xmlns:o="urn:schemas-microsoft-com:office:office" xmlns:r="http://schemas.openxmlformats.org/officeDocument/2006/relationships" xmlns:m="http://schemas.openxmlformats.org/officeDocument/2006/math" xmlns:v="urn:schemas-microsoft-com:vml" xmlns:wp14="http://schemas.microsoft.com/office/word/2010/wordprocessingDrawing" xmlns:wp="http://schemas.openxmlformats.org/drawingml/2006/wordprocessingDrawing" xmlns:w10="urn:schemas-microsoft-com:office:word" xmlns:w="http://schemas.openxmlformats.org/wordprocessingml/2006/main" xmlns:w14="http://schemas.microsoft.com/office/word/2010/wordml" xmlns:w15="http://schemas.microsoft.com/office/word/2012/wordml" xmlns:w16cex="http://schemas.microsoft.com/office/word/2018/wordml/cex" xmlns:w16cid="http://schemas.microsoft.com/office/word/2016/wordml/cid" xmlns:w16="http://schemas.microsoft.com/office/word/2018/wordml" xmlns:w16sdtdh="http://schemas.microsoft.com/office/word/2020/wordml/sdtdatahash" xmlns:w16se="http://schemas.microsoft.com/office/word/2015/wordml/symex" xmlns:wpg="http://schemas.microsoft.com/office/word/2010/wordprocessingGroup" xmlns:wpi="http://schemas.microsoft.com/office/word/2010/wordprocessingInk" xmlns:wne="http://schemas.microsoft.com/office/word/2006/wordml" xmlns:wps="http://schemas.microsoft.com/office/word/2010/wordprocessingShape" mc:Ignorable="w14 w15 w16se w16cid w16 w16cex w16sdtdh wp14">
+<w:footnotes xmlns:wpc="http://schemas.microsoft.com/office/word/2010/wordprocessingCanvas" xmlns:cx="http://schemas.microsoft.com/office/drawing/2014/chartex" xmlns:cx1="http://schemas.microsoft.com/office/drawing/2015/9/8/chartex" xmlns:cx2="http://schemas.microsoft.com/office/drawing/2015/10/21/chartex" xmlns:cx3="http://schemas.microsoft.com/office/drawing/2016/5/9/chartex" xmlns:cx4="http://schemas.microsoft.com/office/drawing/2016/5/10/chartex" xmlns:cx5="http://schemas.microsoft.com/office/drawing/2016/5/11/chartex" xmlns:cx6="http://schemas.microsoft.com/office/drawing/2016/5/12/chartex" xmlns:cx7="http://schemas.microsoft.com/office/drawing/2016/5/13/chartex" xmlns:cx8="http://schemas.microsoft.com/office/drawing/2016/5/14/chartex" xmlns:mc="http://schemas.openxmlformats.org/markup-compatibility/2006" xmlns:aink="http://schemas.microsoft.com/office/drawing/2016/ink" xmlns:am3d="http://schemas.microsoft.com/office/drawing/2017/model3d" xmlns:o="urn:schemas-microsoft-com:office:office" xmlns:r="http://schemas.openxmlformats.org/officeDocument/2006/relationships" xmlns:m="http://schemas.openxmlformats.org/officeDocument/2006/math" xmlns:v="urn:schemas-microsoft-com:vml" xmlns:wp14="http://schemas.microsoft.com/office/word/2010/wordprocessingDrawing" xmlns:wp="http://schemas.openxmlformats.org/drawingml/2006/wordprocessingDrawing" xmlns:w10="urn:schemas-microsoft-com:office:word" xmlns:w="http://schemas.openxmlformats.org/wordprocessingml/2006/main" xmlns:w14="http://schemas.microsoft.com/office/word/2010/wordml" xmlns:w15="http://schemas.microsoft.com/office/word/2012/wordml" xmlns:w16cex="http://schemas.microsoft.com/office/word/2018/wordml/cex" xmlns:w16cid="http://schemas.microsoft.com/office/word/2016/wordml/cid" xmlns:w16="http://schemas.microsoft.com/office/word/2018/wordml" xmlns:w16se="http://schemas.microsoft.com/office/word/2015/wordml/symex" xmlns:wpg="http://schemas.microsoft.com/office/word/2010/wordprocessingGroup" xmlns:wpi="http://schemas.microsoft.com/office/word/2010/wordprocessingInk" xmlns:wne="http://schemas.microsoft.com/office/word/2006/wordml" xmlns:wps="http://schemas.microsoft.com/office/word/2010/wordprocessingShape" mc:Ignorable="w14 w15 w16se w16cid w16 w16cex wp14">
   <w:footnote w:type="separator" w:id="-1">
     <w:p>
       <w:pPr>
@@ -10018,7 +10024,7 @@
 </file>
 
 <file path=word/header1.xml><?xml version="1.0" encoding="utf-8"?>
-<w:hdr xmlns:wpc="http://schemas.microsoft.com/office/word/2010/wordprocessingCanvas" xmlns:cx="http://schemas.microsoft.com/office/drawing/2014/chartex" xmlns:cx1="http://schemas.microsoft.com/office/drawing/2015/9/8/chartex" xmlns:cx2="http://schemas.microsoft.com/office/drawing/2015/10/21/chartex" xmlns:cx3="http://schemas.microsoft.com/office/drawing/2016/5/9/chartex" xmlns:cx4="http://schemas.microsoft.com/office/drawing/2016/5/10/chartex" xmlns:cx5="http://schemas.microsoft.com/office/drawing/2016/5/11/chartex" xmlns:cx6="http://schemas.microsoft.com/office/drawing/2016/5/12/chartex" xmlns:cx7="http://schemas.microsoft.com/office/drawing/2016/5/13/chartex" xmlns:cx8="http://schemas.microsoft.com/office/drawing/2016/5/14/chartex" xmlns:mc="http://schemas.openxmlformats.org/markup-compatibility/2006" xmlns:aink="http://schemas.microsoft.com/office/drawing/2016/ink" xmlns:am3d="http://schemas.microsoft.com/office/drawing/2017/model3d" xmlns:o="urn:schemas-microsoft-com:office:office" xmlns:r="http://schemas.openxmlformats.org/officeDocument/2006/relationships" xmlns:m="http://schemas.openxmlformats.org/officeDocument/2006/math" xmlns:v="urn:schemas-microsoft-com:vml" xmlns:wp14="http://schemas.microsoft.com/office/word/2010/wordprocessingDrawing" xmlns:wp="http://schemas.openxmlformats.org/drawingml/2006/wordprocessingDrawing" xmlns:w10="urn:schemas-microsoft-com:office:word" xmlns:w="http://schemas.openxmlformats.org/wordprocessingml/2006/main" xmlns:w14="http://schemas.microsoft.com/office/word/2010/wordml" xmlns:w15="http://schemas.microsoft.com/office/word/2012/wordml" xmlns:w16cex="http://schemas.microsoft.com/office/word/2018/wordml/cex" xmlns:w16cid="http://schemas.microsoft.com/office/word/2016/wordml/cid" xmlns:w16="http://schemas.microsoft.com/office/word/2018/wordml" xmlns:w16sdtdh="http://schemas.microsoft.com/office/word/2020/wordml/sdtdatahash" xmlns:w16se="http://schemas.microsoft.com/office/word/2015/wordml/symex" xmlns:wpg="http://schemas.microsoft.com/office/word/2010/wordprocessingGroup" xmlns:wpi="http://schemas.microsoft.com/office/word/2010/wordprocessingInk" xmlns:wne="http://schemas.microsoft.com/office/word/2006/wordml" xmlns:wps="http://schemas.microsoft.com/office/word/2010/wordprocessingShape" mc:Ignorable="w14 w15 w16se w16cid w16 w16cex w16sdtdh wp14">
+<w:hdr xmlns:wpc="http://schemas.microsoft.com/office/word/2010/wordprocessingCanvas" xmlns:cx="http://schemas.microsoft.com/office/drawing/2014/chartex" xmlns:cx1="http://schemas.microsoft.com/office/drawing/2015/9/8/chartex" xmlns:cx2="http://schemas.microsoft.com/office/drawing/2015/10/21/chartex" xmlns:cx3="http://schemas.microsoft.com/office/drawing/2016/5/9/chartex" xmlns:cx4="http://schemas.microsoft.com/office/drawing/2016/5/10/chartex" xmlns:cx5="http://schemas.microsoft.com/office/drawing/2016/5/11/chartex" xmlns:cx6="http://schemas.microsoft.com/office/drawing/2016/5/12/chartex" xmlns:cx7="http://schemas.microsoft.com/office/drawing/2016/5/13/chartex" xmlns:cx8="http://schemas.microsoft.com/office/drawing/2016/5/14/chartex" xmlns:mc="http://schemas.openxmlformats.org/markup-compatibility/2006" xmlns:aink="http://schemas.microsoft.com/office/drawing/2016/ink" xmlns:am3d="http://schemas.microsoft.com/office/drawing/2017/model3d" xmlns:o="urn:schemas-microsoft-com:office:office" xmlns:r="http://schemas.openxmlformats.org/officeDocument/2006/relationships" xmlns:m="http://schemas.openxmlformats.org/officeDocument/2006/math" xmlns:v="urn:schemas-microsoft-com:vml" xmlns:wp14="http://schemas.microsoft.com/office/word/2010/wordprocessingDrawing" xmlns:wp="http://schemas.openxmlformats.org/drawingml/2006/wordprocessingDrawing" xmlns:w10="urn:schemas-microsoft-com:office:word" xmlns:w="http://schemas.openxmlformats.org/wordprocessingml/2006/main" xmlns:w14="http://schemas.microsoft.com/office/word/2010/wordml" xmlns:w15="http://schemas.microsoft.com/office/word/2012/wordml" xmlns:w16cex="http://schemas.microsoft.com/office/word/2018/wordml/cex" xmlns:w16cid="http://schemas.microsoft.com/office/word/2016/wordml/cid" xmlns:w16="http://schemas.microsoft.com/office/word/2018/wordml" xmlns:w16se="http://schemas.microsoft.com/office/word/2015/wordml/symex" xmlns:wpg="http://schemas.microsoft.com/office/word/2010/wordprocessingGroup" xmlns:wpi="http://schemas.microsoft.com/office/word/2010/wordprocessingInk" xmlns:wne="http://schemas.microsoft.com/office/word/2006/wordml" xmlns:wps="http://schemas.microsoft.com/office/word/2010/wordprocessingShape" mc:Ignorable="w14 w15 w16se w16cid w16 w16cex wp14">
   <w:sdt>
     <w:sdtPr>
       <w:id w:val="925775238"/>
@@ -10076,7 +10082,7 @@
 </file>
 
 <file path=word/numbering.xml><?xml version="1.0" encoding="utf-8"?>
-<w:numbering xmlns:wpc="http://schemas.microsoft.com/office/word/2010/wordprocessingCanvas" xmlns:cx="http://schemas.microsoft.com/office/drawing/2014/chartex" xmlns:cx1="http://schemas.microsoft.com/office/drawing/2015/9/8/chartex" xmlns:cx2="http://schemas.microsoft.com/office/drawing/2015/10/21/chartex" xmlns:cx3="http://schemas.microsoft.com/office/drawing/2016/5/9/chartex" xmlns:cx4="http://schemas.microsoft.com/office/drawing/2016/5/10/chartex" xmlns:cx5="http://schemas.microsoft.com/office/drawing/2016/5/11/chartex" xmlns:cx6="http://schemas.microsoft.com/office/drawing/2016/5/12/chartex" xmlns:cx7="http://schemas.microsoft.com/office/drawing/2016/5/13/chartex" xmlns:cx8="http://schemas.microsoft.com/office/drawing/2016/5/14/chartex" xmlns:mc="http://schemas.openxmlformats.org/markup-compatibility/2006" xmlns:aink="http://schemas.microsoft.com/office/drawing/2016/ink" xmlns:am3d="http://schemas.microsoft.com/office/drawing/2017/model3d" xmlns:o="urn:schemas-microsoft-com:office:office" xmlns:r="http://schemas.openxmlformats.org/officeDocument/2006/relationships" xmlns:m="http://schemas.openxmlformats.org/officeDocument/2006/math" xmlns:v="urn:schemas-microsoft-com:vml" xmlns:wp14="http://schemas.microsoft.com/office/word/2010/wordprocessingDrawing" xmlns:wp="http://schemas.openxmlformats.org/drawingml/2006/wordprocessingDrawing" xmlns:w10="urn:schemas-microsoft-com:office:word" xmlns:w="http://schemas.openxmlformats.org/wordprocessingml/2006/main" xmlns:w14="http://schemas.microsoft.com/office/word/2010/wordml" xmlns:w15="http://schemas.microsoft.com/office/word/2012/wordml" xmlns:w16cex="http://schemas.microsoft.com/office/word/2018/wordml/cex" xmlns:w16cid="http://schemas.microsoft.com/office/word/2016/wordml/cid" xmlns:w16="http://schemas.microsoft.com/office/word/2018/wordml" xmlns:w16sdtdh="http://schemas.microsoft.com/office/word/2020/wordml/sdtdatahash" xmlns:w16se="http://schemas.microsoft.com/office/word/2015/wordml/symex" xmlns:wpg="http://schemas.microsoft.com/office/word/2010/wordprocessingGroup" xmlns:wpi="http://schemas.microsoft.com/office/word/2010/wordprocessingInk" xmlns:wne="http://schemas.microsoft.com/office/word/2006/wordml" xmlns:wps="http://schemas.microsoft.com/office/word/2010/wordprocessingShape" mc:Ignorable="w14 w15 w16se w16cid w16 w16cex w16sdtdh wp14">
+<w:numbering xmlns:wpc="http://schemas.microsoft.com/office/word/2010/wordprocessingCanvas" xmlns:cx="http://schemas.microsoft.com/office/drawing/2014/chartex" xmlns:cx1="http://schemas.microsoft.com/office/drawing/2015/9/8/chartex" xmlns:cx2="http://schemas.microsoft.com/office/drawing/2015/10/21/chartex" xmlns:cx3="http://schemas.microsoft.com/office/drawing/2016/5/9/chartex" xmlns:cx4="http://schemas.microsoft.com/office/drawing/2016/5/10/chartex" xmlns:cx5="http://schemas.microsoft.com/office/drawing/2016/5/11/chartex" xmlns:cx6="http://schemas.microsoft.com/office/drawing/2016/5/12/chartex" xmlns:cx7="http://schemas.microsoft.com/office/drawing/2016/5/13/chartex" xmlns:cx8="http://schemas.microsoft.com/office/drawing/2016/5/14/chartex" xmlns:mc="http://schemas.openxmlformats.org/markup-compatibility/2006" xmlns:aink="http://schemas.microsoft.com/office/drawing/2016/ink" xmlns:am3d="http://schemas.microsoft.com/office/drawing/2017/model3d" xmlns:o="urn:schemas-microsoft-com:office:office" xmlns:r="http://schemas.openxmlformats.org/officeDocument/2006/relationships" xmlns:m="http://schemas.openxmlformats.org/officeDocument/2006/math" xmlns:v="urn:schemas-microsoft-com:vml" xmlns:wp14="http://schemas.microsoft.com/office/word/2010/wordprocessingDrawing" xmlns:wp="http://schemas.openxmlformats.org/drawingml/2006/wordprocessingDrawing" xmlns:w10="urn:schemas-microsoft-com:office:word" xmlns:w="http://schemas.openxmlformats.org/wordprocessingml/2006/main" xmlns:w14="http://schemas.microsoft.com/office/word/2010/wordml" xmlns:w15="http://schemas.microsoft.com/office/word/2012/wordml" xmlns:w16cex="http://schemas.microsoft.com/office/word/2018/wordml/cex" xmlns:w16cid="http://schemas.microsoft.com/office/word/2016/wordml/cid" xmlns:w16="http://schemas.microsoft.com/office/word/2018/wordml" xmlns:w16se="http://schemas.microsoft.com/office/word/2015/wordml/symex" xmlns:wpg="http://schemas.microsoft.com/office/word/2010/wordprocessingGroup" xmlns:wpi="http://schemas.microsoft.com/office/word/2010/wordprocessingInk" xmlns:wne="http://schemas.microsoft.com/office/word/2006/wordml" xmlns:wps="http://schemas.microsoft.com/office/word/2010/wordprocessingShape" mc:Ignorable="w14 w15 w16se w16cid w16 w16cex wp14">
   <w:abstractNum w:abstractNumId="0" w15:restartNumberingAfterBreak="0">
     <w:nsid w:val="00BB273D"/>
     <w:multiLevelType w:val="hybridMultilevel"/>
@@ -14647,7 +14653,7 @@
 </file>
 
 <file path=word/styles.xml><?xml version="1.0" encoding="utf-8"?>
-<w:styles xmlns:mc="http://schemas.openxmlformats.org/markup-compatibility/2006" xmlns:r="http://schemas.openxmlformats.org/officeDocument/2006/relationships" xmlns:w="http://schemas.openxmlformats.org/wordprocessingml/2006/main" xmlns:w14="http://schemas.microsoft.com/office/word/2010/wordml" xmlns:w15="http://schemas.microsoft.com/office/word/2012/wordml" xmlns:w16cex="http://schemas.microsoft.com/office/word/2018/wordml/cex" xmlns:w16cid="http://schemas.microsoft.com/office/word/2016/wordml/cid" xmlns:w16="http://schemas.microsoft.com/office/word/2018/wordml" xmlns:w16sdtdh="http://schemas.microsoft.com/office/word/2020/wordml/sdtdatahash" xmlns:w16se="http://schemas.microsoft.com/office/word/2015/wordml/symex" mc:Ignorable="w14 w15 w16se w16cid w16 w16cex w16sdtdh">
+<w:styles xmlns:mc="http://schemas.openxmlformats.org/markup-compatibility/2006" xmlns:r="http://schemas.openxmlformats.org/officeDocument/2006/relationships" xmlns:w="http://schemas.openxmlformats.org/wordprocessingml/2006/main" xmlns:w14="http://schemas.microsoft.com/office/word/2010/wordml" xmlns:w15="http://schemas.microsoft.com/office/word/2012/wordml" xmlns:w16cex="http://schemas.microsoft.com/office/word/2018/wordml/cex" xmlns:w16cid="http://schemas.microsoft.com/office/word/2016/wordml/cid" xmlns:w16="http://schemas.microsoft.com/office/word/2018/wordml" xmlns:w16se="http://schemas.microsoft.com/office/word/2015/wordml/symex" mc:Ignorable="w14 w15 w16se w16cid w16 w16cex">
   <w:docDefaults>
     <w:rPrDefault>
       <w:rPr>
@@ -17474,6 +17480,10 @@
 </file>
 
 <file path=customXml/item1.xml><?xml version="1.0" encoding="utf-8"?>
+<b:Sources xmlns:b="http://schemas.openxmlformats.org/officeDocument/2006/bibliography" xmlns="http://schemas.openxmlformats.org/officeDocument/2006/bibliography" SelectedStyle="\apasixtheditionofficeonline.xsl" StyleName="APA" Version="6"/>
+</file>
+
+<file path=customXml/item2.xml><?xml version="1.0" encoding="utf-8"?>
 <ct:contentTypeSchema xmlns:ct="http://schemas.microsoft.com/office/2006/metadata/contentType" xmlns:ma="http://schemas.microsoft.com/office/2006/metadata/properties/metaAttributes" ct:_="" ma:_="" ma:contentTypeName="Document" ma:contentTypeID="0x01010050BB89ACB9B2F7428652800FCA0F7665" ma:contentTypeVersion="18" ma:contentTypeDescription="Create a new document." ma:contentTypeScope="" ma:versionID="8c2f3e5e57112db55d31717877f9118d">
   <xsd:schema xmlns:xsd="http://www.w3.org/2001/XMLSchema" xmlns:p="http://schemas.microsoft.com/office/2006/metadata/properties" xmlns:ns1="http://schemas.microsoft.com/sharepoint/v3" xmlns:ns2="5c9cdcb2-351f-4c42-bfa9-d99a308be20a" xmlns:ns3="0035fdac-4bcc-488c-aae9-5b0cbd193633" xmlns:ns4="http://schemas.microsoft.com/sharepoint/v3/fields" xmlns:ns5="882524f5-0787-45c2-85c8-12d7e18f4b2b" targetNamespace="http://schemas.microsoft.com/office/2006/metadata/properties" ma:root="true" ma:fieldsID="14db6df45715d5e1a5382086cc6b4ba4" ns1:_="" ns2:_="" ns3:_="" ns4:_="" ns5:_="">
     <xsd:import namespace="http://schemas.microsoft.com/sharepoint/v3"/>
@@ -17632,11 +17642,16 @@
 </ct:contentTypeSchema>
 </file>
 
-<file path=customXml/item2.xml><?xml version="1.0" encoding="utf-8"?>
-<b:Sources xmlns:b="http://schemas.openxmlformats.org/officeDocument/2006/bibliography" xmlns="http://schemas.openxmlformats.org/officeDocument/2006/bibliography" SelectedStyle="\apasixtheditionofficeonline.xsl" StyleName="APA" Version="6"/>
+<file path=customXml/item3.xml><?xml version="1.0" encoding="utf-8"?>
+<?mso-contentType ?>
+<FormTemplates xmlns="http://schemas.microsoft.com/sharepoint/v3/contenttype/forms">
+  <Display>DocumentLibraryForm</Display>
+  <Edit>DocumentLibraryForm</Edit>
+  <New>DocumentLibraryForm</New>
+</FormTemplates>
 </file>
 
-<file path=customXml/item3.xml><?xml version="1.0" encoding="utf-8"?>
+<file path=customXml/item4.xml><?xml version="1.0" encoding="utf-8"?>
 <p:properties xmlns:p="http://schemas.microsoft.com/office/2006/metadata/properties" xmlns:xsi="http://www.w3.org/2001/XMLSchema-instance">
   <documentManagement>
     <Synopsis xmlns="5c9cdcb2-351f-4c42-bfa9-d99a308be20a">How to set up a web server for development on Xbox One and configure SimpleAuthService and DelegatedAuthService for communication from Xbox One to RESTful web services. Update includes how to enable Delegated Authentication calls to the Inventory service.</Synopsis>
@@ -17656,16 +17671,15 @@
 </p:properties>
 </file>
 
-<file path=customXml/item4.xml><?xml version="1.0" encoding="utf-8"?>
-<?mso-contentType ?>
-<FormTemplates xmlns="http://schemas.microsoft.com/sharepoint/v3/contenttype/forms">
-  <Display>DocumentLibraryForm</Display>
-  <Edit>DocumentLibraryForm</Edit>
-  <New>DocumentLibraryForm</New>
-</FormTemplates>
+<file path=customXml/itemProps1.xml><?xml version="1.0" encoding="utf-8"?>
+<ds:datastoreItem xmlns:ds="http://schemas.openxmlformats.org/officeDocument/2006/customXml" ds:itemID="{31BD22D5-9C13-44A2-9E42-BF4DBDFE4C7A}">
+  <ds:schemaRefs>
+    <ds:schemaRef ds:uri="http://schemas.openxmlformats.org/officeDocument/2006/bibliography"/>
+  </ds:schemaRefs>
+</ds:datastoreItem>
 </file>
 
-<file path=customXml/itemProps1.xml><?xml version="1.0" encoding="utf-8"?>
+<file path=customXml/itemProps2.xml><?xml version="1.0" encoding="utf-8"?>
 <ds:datastoreItem xmlns:ds="http://schemas.openxmlformats.org/officeDocument/2006/customXml" ds:itemID="{D9F34740-EF17-47E2-847D-694552E863A6}">
   <ds:schemaRefs>
     <ds:schemaRef ds:uri="http://schemas.microsoft.com/office/2006/metadata/contentType"/>
@@ -17686,15 +17700,15 @@
 </ds:datastoreItem>
 </file>
 
-<file path=customXml/itemProps2.xml><?xml version="1.0" encoding="utf-8"?>
-<ds:datastoreItem xmlns:ds="http://schemas.openxmlformats.org/officeDocument/2006/customXml" ds:itemID="{31BD22D5-9C13-44A2-9E42-BF4DBDFE4C7A}">
+<file path=customXml/itemProps3.xml><?xml version="1.0" encoding="utf-8"?>
+<ds:datastoreItem xmlns:ds="http://schemas.openxmlformats.org/officeDocument/2006/customXml" ds:itemID="{F56CF0AC-A7E4-449A-BE65-8A1905F671D8}">
   <ds:schemaRefs>
-    <ds:schemaRef ds:uri="http://schemas.openxmlformats.org/officeDocument/2006/bibliography"/>
+    <ds:schemaRef ds:uri="http://schemas.microsoft.com/sharepoint/v3/contenttype/forms"/>
   </ds:schemaRefs>
 </ds:datastoreItem>
 </file>
 
-<file path=customXml/itemProps3.xml><?xml version="1.0" encoding="utf-8"?>
+<file path=customXml/itemProps4.xml><?xml version="1.0" encoding="utf-8"?>
 <ds:datastoreItem xmlns:ds="http://schemas.openxmlformats.org/officeDocument/2006/customXml" ds:itemID="{80D1A9E4-436B-4DCC-ADB5-54B7F5936517}">
   <ds:schemaRefs>
     <ds:schemaRef ds:uri="http://schemas.microsoft.com/office/2006/metadata/properties"/>
@@ -17707,14 +17721,6 @@
 </ds:datastoreItem>
 </file>
 
-<file path=customXml/itemProps4.xml><?xml version="1.0" encoding="utf-8"?>
-<ds:datastoreItem xmlns:ds="http://schemas.openxmlformats.org/officeDocument/2006/customXml" ds:itemID="{F56CF0AC-A7E4-449A-BE65-8A1905F671D8}">
-  <ds:schemaRefs>
-    <ds:schemaRef ds:uri="http://schemas.microsoft.com/sharepoint/v3/contenttype/forms"/>
-  </ds:schemaRefs>
-</ds:datastoreItem>
-</file>
-
 <file path=docMetadata/LabelInfo.xml><?xml version="1.0" encoding="utf-8"?>
 <clbl:labelList xmlns:clbl="http://schemas.microsoft.com/office/2020/mipLabelMetadata">
   <clbl:label id="{f42aa342-8706-4288-bd11-ebb85995028c}" enabled="1" method="Privileged" siteId="{72f988bf-86f1-41af-91ab-2d7cd011db47}" removed="0"/>

</xml_diff>